<commit_message>
upload v 1.1 I added a function for error review and fixed some bugs.
</commit_message>
<xml_diff>
--- a/test.docx
+++ b/test.docx
@@ -1,6 +1,6 @@
 
 <file path=word/document.xml><?xml version="1.0" encoding="utf-8"?>
-<w:document xmlns:wpc="http://schemas.microsoft.com/office/word/2010/wordprocessingCanvas" xmlns:cx="http://schemas.microsoft.com/office/drawing/2014/chartex" xmlns:cx1="http://schemas.microsoft.com/office/drawing/2015/9/8/chartex" xmlns:cx2="http://schemas.microsoft.com/office/drawing/2015/10/21/chartex" xmlns:cx3="http://schemas.microsoft.com/office/drawing/2016/5/9/chartex" xmlns:cx4="http://schemas.microsoft.com/office/drawing/2016/5/10/chartex" xmlns:cx5="http://schemas.microsoft.com/office/drawing/2016/5/11/chartex" xmlns:cx6="http://schemas.microsoft.com/office/drawing/2016/5/12/chartex" xmlns:cx7="http://schemas.microsoft.com/office/drawing/2016/5/13/chartex" xmlns:cx8="http://schemas.microsoft.com/office/drawing/2016/5/14/chartex" xmlns:mc="http://schemas.openxmlformats.org/markup-compatibility/2006" xmlns:aink="http://schemas.microsoft.com/office/drawing/2016/ink" xmlns:am3d="http://schemas.microsoft.com/office/drawing/2017/model3d" xmlns:o="urn:schemas-microsoft-com:office:office" xmlns:r="http://schemas.openxmlformats.org/officeDocument/2006/relationships" xmlns:m="http://schemas.openxmlformats.org/officeDocument/2006/math" xmlns:v="urn:schemas-microsoft-com:vml" xmlns:wp14="http://schemas.microsoft.com/office/word/2010/wordprocessingDrawing" xmlns:wp="http://schemas.openxmlformats.org/drawingml/2006/wordprocessingDrawing" xmlns:w10="urn:schemas-microsoft-com:office:word" xmlns:w="http://schemas.openxmlformats.org/wordprocessingml/2006/main" xmlns:w14="http://schemas.microsoft.com/office/word/2010/wordml" xmlns:w15="http://schemas.microsoft.com/office/word/2012/wordml" xmlns:w16cex="http://schemas.microsoft.com/office/word/2018/wordml/cex" xmlns:w16cid="http://schemas.microsoft.com/office/word/2016/wordml/cid" xmlns:w16="http://schemas.microsoft.com/office/word/2018/wordml" xmlns:w16sdtdh="http://schemas.microsoft.com/office/word/2020/wordml/sdtdatahash" xmlns:w16se="http://schemas.microsoft.com/office/word/2015/wordml/symex" xmlns:wpg="http://schemas.microsoft.com/office/word/2010/wordprocessingGroup" xmlns:wpi="http://schemas.microsoft.com/office/word/2010/wordprocessingInk" xmlns:wne="http://schemas.microsoft.com/office/word/2006/wordml" xmlns:wps="http://schemas.microsoft.com/office/word/2010/wordprocessingShape" mc:Ignorable="w14 w15 w16se w16cid w16 w16cex w16sdtdh wp14">
+<w:document xmlns:wpc="http://schemas.microsoft.com/office/word/2010/wordprocessingCanvas" xmlns:cx="http://schemas.microsoft.com/office/drawing/2014/chartex" xmlns:cx1="http://schemas.microsoft.com/office/drawing/2015/9/8/chartex" xmlns:cx2="http://schemas.microsoft.com/office/drawing/2015/10/21/chartex" xmlns:cx3="http://schemas.microsoft.com/office/drawing/2016/5/9/chartex" xmlns:cx4="http://schemas.microsoft.com/office/drawing/2016/5/10/chartex" xmlns:cx5="http://schemas.microsoft.com/office/drawing/2016/5/11/chartex" xmlns:cx6="http://schemas.microsoft.com/office/drawing/2016/5/12/chartex" xmlns:cx7="http://schemas.microsoft.com/office/drawing/2016/5/13/chartex" xmlns:cx8="http://schemas.microsoft.com/office/drawing/2016/5/14/chartex" xmlns:mc="http://schemas.openxmlformats.org/markup-compatibility/2006" xmlns:aink="http://schemas.microsoft.com/office/drawing/2016/ink" xmlns:am3d="http://schemas.microsoft.com/office/drawing/2017/model3d" xmlns:o="urn:schemas-microsoft-com:office:office" xmlns:oel="http://schemas.microsoft.com/office/2019/extlst" xmlns:r="http://schemas.openxmlformats.org/officeDocument/2006/relationships" xmlns:m="http://schemas.openxmlformats.org/officeDocument/2006/math" xmlns:v="urn:schemas-microsoft-com:vml" xmlns:wp14="http://schemas.microsoft.com/office/word/2010/wordprocessingDrawing" xmlns:wp="http://schemas.openxmlformats.org/drawingml/2006/wordprocessingDrawing" xmlns:w10="urn:schemas-microsoft-com:office:word" xmlns:w="http://schemas.openxmlformats.org/wordprocessingml/2006/main" xmlns:w14="http://schemas.microsoft.com/office/word/2010/wordml" xmlns:w15="http://schemas.microsoft.com/office/word/2012/wordml" xmlns:w16cex="http://schemas.microsoft.com/office/word/2018/wordml/cex" xmlns:w16cid="http://schemas.microsoft.com/office/word/2016/wordml/cid" xmlns:w16="http://schemas.microsoft.com/office/word/2018/wordml" xmlns:w16sdtdh="http://schemas.microsoft.com/office/word/2020/wordml/sdtdatahash" xmlns:w16se="http://schemas.microsoft.com/office/word/2015/wordml/symex" xmlns:wpg="http://schemas.microsoft.com/office/word/2010/wordprocessingGroup" xmlns:wpi="http://schemas.microsoft.com/office/word/2010/wordprocessingInk" xmlns:wne="http://schemas.microsoft.com/office/word/2006/wordml" xmlns:wps="http://schemas.microsoft.com/office/word/2010/wordprocessingShape" mc:Ignorable="w14 w15 w16se w16cid w16 w16cex w16sdtdh wp14">
   <w:body>
     <w:p>
       <w:pPr>
@@ -15,10 +15,22 @@
         <w:rPr>
           <w:rFonts w:hint="eastAsia"/>
         </w:rPr>
+        <w:t>single_</w:t>
+      </w:r>
+      <w:r>
+        <w:rPr>
+          <w:rFonts w:hint="eastAsia"/>
+        </w:rPr>
         <w:t>question_</w:t>
       </w:r>
       <w:r>
-        <w:t>test</w:t>
+        <w:t>te</w:t>
+      </w:r>
+      <w:r>
+        <w:t>x</w:t>
+      </w:r>
+      <w:r>
+        <w:t>t</w:t>
       </w:r>
     </w:p>
     <w:p>
@@ -95,25 +107,141 @@
           <w:rFonts w:hint="eastAsia"/>
         </w:rPr>
         <w:t>B</w:t>
+      </w:r>
+    </w:p>
+    <w:p>
+      <w:r>
+        <w:rPr>
+          <w:rFonts w:hint="eastAsia"/>
+        </w:rPr>
+        <w:t>answer</w:t>
+      </w:r>
+      <w:r>
+        <w:rPr>
+          <w:rFonts w:hint="eastAsia"/>
+        </w:rPr>
+        <w:t>_</w:t>
+      </w:r>
+      <w:r>
+        <w:t>tag</w:t>
+      </w:r>
+      <w:r>
+        <w:rPr>
+          <w:rFonts w:hint="eastAsia"/>
+        </w:rPr>
+        <w:t>：</w:t>
+      </w:r>
+      <w:r>
+        <w:rPr>
+          <w:rFonts w:hint="eastAsia"/>
+        </w:rPr>
+        <w:t>A</w:t>
       </w:r>
     </w:p>
     <w:p>
       <w:pPr>
-        <w:rPr>
-          <w:rFonts w:hint="eastAsia"/>
-        </w:rPr>
+        <w:pStyle w:val="a3"/>
+        <w:numPr>
+          <w:ilvl w:val="0"/>
+          <w:numId w:val="1"/>
+        </w:numPr>
+        <w:ind w:firstLineChars="0"/>
       </w:pPr>
       <w:r>
-        <w:rPr>
-          <w:rFonts w:hint="eastAsia"/>
-        </w:rPr>
-        <w:t>answer</w:t>
-      </w:r>
-      <w:r>
-        <w:rPr>
-          <w:rFonts w:hint="eastAsia"/>
-        </w:rPr>
-        <w:t>_</w:t>
+        <w:t>multiple_</w:t>
+      </w:r>
+      <w:r>
+        <w:rPr>
+          <w:rFonts w:hint="eastAsia"/>
+        </w:rPr>
+        <w:t>question_</w:t>
+      </w:r>
+      <w:r>
+        <w:t>text</w:t>
+      </w:r>
+    </w:p>
+    <w:p>
+      <w:r>
+        <w:rPr>
+          <w:rFonts w:hint="eastAsia"/>
+        </w:rPr>
+        <w:t>A</w:t>
+      </w:r>
+      <w:r>
+        <w:rPr>
+          <w:rFonts w:hint="eastAsia"/>
+        </w:rPr>
+        <w:t>、</w:t>
+      </w:r>
+      <w:r>
+        <w:rPr>
+          <w:rFonts w:hint="eastAsia"/>
+        </w:rPr>
+        <w:t>I</w:t>
+      </w:r>
+      <w:r>
+        <w:t xml:space="preserve"> </w:t>
+      </w:r>
+      <w:r>
+        <w:rPr>
+          <w:rFonts w:hint="eastAsia"/>
+        </w:rPr>
+        <w:t>am</w:t>
+      </w:r>
+      <w:r>
+        <w:t xml:space="preserve"> </w:t>
+      </w:r>
+      <w:r>
+        <w:rPr>
+          <w:rFonts w:hint="eastAsia"/>
+        </w:rPr>
+        <w:t>A</w:t>
+      </w:r>
+    </w:p>
+    <w:p>
+      <w:r>
+        <w:rPr>
+          <w:rFonts w:hint="eastAsia"/>
+        </w:rPr>
+        <w:t>B</w:t>
+      </w:r>
+      <w:r>
+        <w:rPr>
+          <w:rFonts w:hint="eastAsia"/>
+        </w:rPr>
+        <w:t>、</w:t>
+      </w:r>
+      <w:r>
+        <w:rPr>
+          <w:rFonts w:hint="eastAsia"/>
+        </w:rPr>
+        <w:t>I</w:t>
+      </w:r>
+      <w:r>
+        <w:t xml:space="preserve"> </w:t>
+      </w:r>
+      <w:r>
+        <w:rPr>
+          <w:rFonts w:hint="eastAsia"/>
+        </w:rPr>
+        <w:t>am</w:t>
+      </w:r>
+      <w:r>
+        <w:t xml:space="preserve"> </w:t>
+      </w:r>
+      <w:r>
+        <w:rPr>
+          <w:rFonts w:hint="eastAsia"/>
+        </w:rPr>
+        <w:t>B</w:t>
+      </w:r>
+    </w:p>
+    <w:p>
+      <w:r>
+        <w:rPr>
+          <w:rFonts w:hint="eastAsia"/>
+        </w:rPr>
+        <w:t>answer_</w:t>
       </w:r>
       <w:r>
         <w:t>tag</w:t>
@@ -125,19 +253,52 @@
         <w:t>：</w:t>
       </w:r>
       <w:r>
-        <w:rPr>
-          <w:rFonts w:hint="eastAsia"/>
-        </w:rPr>
-        <w:t>C</w:t>
+        <w:t>AB</w:t>
       </w:r>
     </w:p>
     <w:p>
       <w:pPr>
-        <w:rPr>
-          <w:rFonts w:hint="eastAsia"/>
-        </w:rPr>
+        <w:pStyle w:val="a3"/>
+        <w:numPr>
+          <w:ilvl w:val="0"/>
+          <w:numId w:val="1"/>
+        </w:numPr>
+        <w:ind w:firstLineChars="0"/>
       </w:pPr>
+      <w:r>
+        <w:t>T_or_F_</w:t>
+      </w:r>
+      <w:r>
+        <w:rPr>
+          <w:rFonts w:hint="eastAsia"/>
+        </w:rPr>
+        <w:t>question_</w:t>
+      </w:r>
+      <w:r>
+        <w:t>text</w:t>
+      </w:r>
     </w:p>
+    <w:p>
+      <w:r>
+        <w:rPr>
+          <w:rFonts w:hint="eastAsia"/>
+        </w:rPr>
+        <w:t>answer_</w:t>
+      </w:r>
+      <w:r>
+        <w:t>tag</w:t>
+      </w:r>
+      <w:r>
+        <w:rPr>
+          <w:rFonts w:hint="eastAsia"/>
+        </w:rPr>
+        <w:t>：</w:t>
+      </w:r>
+      <w:r>
+        <w:t>True</w:t>
+      </w:r>
+    </w:p>
+    <w:p/>
     <w:sectPr>
       <w:pgSz w:w="11906" w:h="16838"/>
       <w:pgMar w:top="1440" w:right="1800" w:bottom="1440" w:left="1800" w:header="851" w:footer="992" w:gutter="0"/>
@@ -149,7 +310,7 @@
 </file>
 
 <file path=word/numbering.xml><?xml version="1.0" encoding="utf-8"?>
-<w:numbering xmlns:wpc="http://schemas.microsoft.com/office/word/2010/wordprocessingCanvas" xmlns:cx="http://schemas.microsoft.com/office/drawing/2014/chartex" xmlns:cx1="http://schemas.microsoft.com/office/drawing/2015/9/8/chartex" xmlns:cx2="http://schemas.microsoft.com/office/drawing/2015/10/21/chartex" xmlns:cx3="http://schemas.microsoft.com/office/drawing/2016/5/9/chartex" xmlns:cx4="http://schemas.microsoft.com/office/drawing/2016/5/10/chartex" xmlns:cx5="http://schemas.microsoft.com/office/drawing/2016/5/11/chartex" xmlns:cx6="http://schemas.microsoft.com/office/drawing/2016/5/12/chartex" xmlns:cx7="http://schemas.microsoft.com/office/drawing/2016/5/13/chartex" xmlns:cx8="http://schemas.microsoft.com/office/drawing/2016/5/14/chartex" xmlns:mc="http://schemas.openxmlformats.org/markup-compatibility/2006" xmlns:aink="http://schemas.microsoft.com/office/drawing/2016/ink" xmlns:am3d="http://schemas.microsoft.com/office/drawing/2017/model3d" xmlns:o="urn:schemas-microsoft-com:office:office" xmlns:r="http://schemas.openxmlformats.org/officeDocument/2006/relationships" xmlns:m="http://schemas.openxmlformats.org/officeDocument/2006/math" xmlns:v="urn:schemas-microsoft-com:vml" xmlns:wp14="http://schemas.microsoft.com/office/word/2010/wordprocessingDrawing" xmlns:wp="http://schemas.openxmlformats.org/drawingml/2006/wordprocessingDrawing" xmlns:w10="urn:schemas-microsoft-com:office:word" xmlns:w="http://schemas.openxmlformats.org/wordprocessingml/2006/main" xmlns:w14="http://schemas.microsoft.com/office/word/2010/wordml" xmlns:w15="http://schemas.microsoft.com/office/word/2012/wordml" xmlns:w16cex="http://schemas.microsoft.com/office/word/2018/wordml/cex" xmlns:w16cid="http://schemas.microsoft.com/office/word/2016/wordml/cid" xmlns:w16="http://schemas.microsoft.com/office/word/2018/wordml" xmlns:w16sdtdh="http://schemas.microsoft.com/office/word/2020/wordml/sdtdatahash" xmlns:w16se="http://schemas.microsoft.com/office/word/2015/wordml/symex" xmlns:wpg="http://schemas.microsoft.com/office/word/2010/wordprocessingGroup" xmlns:wpi="http://schemas.microsoft.com/office/word/2010/wordprocessingInk" xmlns:wne="http://schemas.microsoft.com/office/word/2006/wordml" xmlns:wps="http://schemas.microsoft.com/office/word/2010/wordprocessingShape" mc:Ignorable="w14 w15 w16se w16cid w16 w16cex w16sdtdh wp14">
+<w:numbering xmlns:wpc="http://schemas.microsoft.com/office/word/2010/wordprocessingCanvas" xmlns:cx="http://schemas.microsoft.com/office/drawing/2014/chartex" xmlns:cx1="http://schemas.microsoft.com/office/drawing/2015/9/8/chartex" xmlns:cx2="http://schemas.microsoft.com/office/drawing/2015/10/21/chartex" xmlns:cx3="http://schemas.microsoft.com/office/drawing/2016/5/9/chartex" xmlns:cx4="http://schemas.microsoft.com/office/drawing/2016/5/10/chartex" xmlns:cx5="http://schemas.microsoft.com/office/drawing/2016/5/11/chartex" xmlns:cx6="http://schemas.microsoft.com/office/drawing/2016/5/12/chartex" xmlns:cx7="http://schemas.microsoft.com/office/drawing/2016/5/13/chartex" xmlns:cx8="http://schemas.microsoft.com/office/drawing/2016/5/14/chartex" xmlns:mc="http://schemas.openxmlformats.org/markup-compatibility/2006" xmlns:aink="http://schemas.microsoft.com/office/drawing/2016/ink" xmlns:am3d="http://schemas.microsoft.com/office/drawing/2017/model3d" xmlns:o="urn:schemas-microsoft-com:office:office" xmlns:oel="http://schemas.microsoft.com/office/2019/extlst" xmlns:r="http://schemas.openxmlformats.org/officeDocument/2006/relationships" xmlns:m="http://schemas.openxmlformats.org/officeDocument/2006/math" xmlns:v="urn:schemas-microsoft-com:vml" xmlns:wp14="http://schemas.microsoft.com/office/word/2010/wordprocessingDrawing" xmlns:wp="http://schemas.openxmlformats.org/drawingml/2006/wordprocessingDrawing" xmlns:w10="urn:schemas-microsoft-com:office:word" xmlns:w="http://schemas.openxmlformats.org/wordprocessingml/2006/main" xmlns:w14="http://schemas.microsoft.com/office/word/2010/wordml" xmlns:w15="http://schemas.microsoft.com/office/word/2012/wordml" xmlns:w16cex="http://schemas.microsoft.com/office/word/2018/wordml/cex" xmlns:w16cid="http://schemas.microsoft.com/office/word/2016/wordml/cid" xmlns:w16="http://schemas.microsoft.com/office/word/2018/wordml" xmlns:w16sdtdh="http://schemas.microsoft.com/office/word/2020/wordml/sdtdatahash" xmlns:w16se="http://schemas.microsoft.com/office/word/2015/wordml/symex" xmlns:wpg="http://schemas.microsoft.com/office/word/2010/wordprocessingGroup" xmlns:wpi="http://schemas.microsoft.com/office/word/2010/wordprocessingInk" xmlns:wne="http://schemas.microsoft.com/office/word/2006/wordml" xmlns:wps="http://schemas.microsoft.com/office/word/2010/wordprocessingShape" mc:Ignorable="w14 w15 w16se w16cid w16 w16cex w16sdtdh wp14">
   <w:abstractNum w:abstractNumId="0" w15:restartNumberingAfterBreak="0">
     <w:nsid w:val="46E0337B"/>
     <w:multiLevelType w:val="hybridMultilevel"/>

</xml_diff>